<commit_message>
website gemaakt (header), styleguide aangepast
</commit_message>
<xml_diff>
--- a/documentatie/Styleguide.docx
+++ b/documentatie/Styleguide.docx
@@ -139,7 +139,23 @@
                 <w:sz w:val="26"/>
                 <w:szCs w:val="26"/>
               </w:rPr>
-              <w:t xml:space="preserve"> (lettergrootte 25)</w:t>
+              <w:t xml:space="preserve"> (lettergrootte </w:t>
+            </w:r>
+            <w:r>
+              <w:rPr>
+                <w:sz w:val="26"/>
+                <w:szCs w:val="26"/>
+              </w:rPr>
+              <w:t>50px</w:t>
+            </w:r>
+            <w:bookmarkStart w:id="0" w:name="_GoBack"/>
+            <w:bookmarkEnd w:id="0"/>
+            <w:r>
+              <w:rPr>
+                <w:sz w:val="26"/>
+                <w:szCs w:val="26"/>
+              </w:rPr>
+              <w:t>)</w:t>
             </w:r>
           </w:p>
         </w:tc>
@@ -195,14 +211,12 @@
                   <v:path o:extrusionok="f" gradientshapeok="t" o:connecttype="rect"/>
                   <o:lock v:ext="edit" aspectratio="t"/>
                 </v:shapetype>
-                <v:shape id="_x0000_i1070" type="#_x0000_t75" style="width:143.4pt;height:77.45pt" o:ole="">
+                <v:shape id="_x0000_i1025" type="#_x0000_t75" style="width:143.4pt;height:77.45pt" o:ole="">
                   <v:imagedata r:id="rId4" o:title=""/>
                 </v:shape>
-                <o:OLEObject Type="Embed" ProgID="PBrush" ShapeID="_x0000_i1070" DrawAspect="Content" ObjectID="_1614429521" r:id="rId5"/>
+                <o:OLEObject Type="Embed" ProgID="PBrush" ShapeID="_x0000_i1025" DrawAspect="Content" ObjectID="_1614506523" r:id="rId5"/>
               </w:object>
             </w:r>
-            <w:bookmarkStart w:id="0" w:name="_GoBack"/>
-            <w:bookmarkEnd w:id="0"/>
           </w:p>
         </w:tc>
       </w:tr>
@@ -289,10 +303,10 @@
             </w:pPr>
             <w:r>
               <w:object w:dxaOrig="1044" w:dyaOrig="504">
-                <v:shape id="_x0000_i1044" type="#_x0000_t75" style="width:143.4pt;height:77.45pt" o:ole="">
+                <v:shape id="_x0000_i1026" type="#_x0000_t75" style="width:143.4pt;height:77.45pt" o:ole="">
                   <v:imagedata r:id="rId4" o:title=""/>
                 </v:shape>
-                <o:OLEObject Type="Embed" ProgID="PBrush" ShapeID="_x0000_i1044" DrawAspect="Content" ObjectID="_1614429522" r:id="rId6"/>
+                <o:OLEObject Type="Embed" ProgID="PBrush" ShapeID="_x0000_i1026" DrawAspect="Content" ObjectID="_1614506524" r:id="rId6"/>
               </w:object>
             </w:r>
           </w:p>
@@ -342,7 +356,7 @@
                 <w:sz w:val="26"/>
                 <w:szCs w:val="26"/>
               </w:rPr>
-              <w:t>FFFFFF</w:t>
+              <w:t>000000</w:t>
             </w:r>
           </w:p>
         </w:tc>
@@ -351,7 +365,16 @@
             <w:tcW w:w="3021" w:type="dxa"/>
           </w:tcPr>
           <w:p/>
-          <w:p/>
+          <w:p>
+            <w:r>
+              <w:object w:dxaOrig="1164" w:dyaOrig="996">
+                <v:shape id="_x0000_i1030" type="#_x0000_t75" style="width:143.4pt;height:59.9pt" o:ole="">
+                  <v:imagedata r:id="rId7" o:title=""/>
+                </v:shape>
+                <o:OLEObject Type="Embed" ProgID="PBrush" ShapeID="_x0000_i1030" DrawAspect="Content" ObjectID="_1614506525" r:id="rId8"/>
+              </w:object>
+            </w:r>
+          </w:p>
           <w:p/>
           <w:p>
             <w:pPr>
@@ -424,10 +447,10 @@
             </w:pPr>
             <w:r>
               <w:object w:dxaOrig="1164" w:dyaOrig="996">
-                <v:shape id="_x0000_i1033" type="#_x0000_t75" style="width:143.4pt;height:59.9pt" o:ole="">
+                <v:shape id="_x0000_i1027" type="#_x0000_t75" style="width:143.4pt;height:59.9pt" o:ole="">
                   <v:imagedata r:id="rId7" o:title=""/>
                 </v:shape>
-                <o:OLEObject Type="Embed" ProgID="PBrush" ShapeID="_x0000_i1033" DrawAspect="Content" ObjectID="_1614429523" r:id="rId8"/>
+                <o:OLEObject Type="Embed" ProgID="PBrush" ShapeID="_x0000_i1027" DrawAspect="Content" ObjectID="_1614506526" r:id="rId9"/>
               </w:object>
             </w:r>
           </w:p>
@@ -487,10 +510,10 @@
             </w:pPr>
             <w:r>
               <w:object w:dxaOrig="1044" w:dyaOrig="504">
-                <v:shape id="_x0000_i1048" type="#_x0000_t75" style="width:143.4pt;height:44.15pt" o:ole="">
+                <v:shape id="_x0000_i1028" type="#_x0000_t75" style="width:143.4pt;height:44.15pt" o:ole="">
                   <v:imagedata r:id="rId4" o:title=""/>
                 </v:shape>
-                <o:OLEObject Type="Embed" ProgID="PBrush" ShapeID="_x0000_i1048" DrawAspect="Content" ObjectID="_1614429524" r:id="rId9"/>
+                <o:OLEObject Type="Embed" ProgID="PBrush" ShapeID="_x0000_i1028" DrawAspect="Content" ObjectID="_1614506527" r:id="rId10"/>
               </w:object>
             </w:r>
           </w:p>
@@ -550,10 +573,10 @@
             </w:pPr>
             <w:r>
               <w:object w:dxaOrig="1812" w:dyaOrig="1512">
-                <v:shape id="_x0000_i1053" type="#_x0000_t75" style="width:140.35pt;height:58.1pt" o:ole="">
-                  <v:imagedata r:id="rId10" o:title=""/>
+                <v:shape id="_x0000_i1029" type="#_x0000_t75" style="width:140.35pt;height:58.1pt" o:ole="">
+                  <v:imagedata r:id="rId11" o:title=""/>
                 </v:shape>
-                <o:OLEObject Type="Embed" ProgID="PBrush" ShapeID="_x0000_i1053" DrawAspect="Content" ObjectID="_1614429525" r:id="rId11"/>
+                <o:OLEObject Type="Embed" ProgID="PBrush" ShapeID="_x0000_i1029" DrawAspect="Content" ObjectID="_1614506528" r:id="rId12"/>
               </w:object>
             </w:r>
           </w:p>
@@ -719,7 +742,7 @@
                           </pic:cNvPicPr>
                         </pic:nvPicPr>
                         <pic:blipFill>
-                          <a:blip r:embed="rId12" cstate="print">
+                          <a:blip r:embed="rId13" cstate="print">
                             <a:extLst>
                               <a:ext uri="{28A0092B-C50C-407E-A947-70E740481C1C}">
                                 <a14:useLocalDpi xmlns:a14="http://schemas.microsoft.com/office/drawing/2010/main" val="0"/>

</xml_diff>